<commit_message>
2nd lab ready to report; 1st lab corrected
</commit_message>
<xml_diff>
--- a/Z1431_BystrovMD_Lab1.docx
+++ b/Z1431_BystrovMD_Lab1.docx
@@ -600,7 +600,6 @@
                 <w:szCs w:val="32"/>
               </w:rPr>
             </w:pPr>
-            <w:bookmarkStart w:id="1" w:name="_GoBack"/>
             <w:r>
               <w:rPr>
                 <w:sz w:val="32"/>
@@ -609,7 +608,6 @@
               <w:t>Язык HTML. Приемы верстки</w:t>
             </w:r>
           </w:p>
-          <w:bookmarkEnd w:id="1"/>
           <w:p/>
         </w:tc>
       </w:tr>
@@ -1290,6 +1288,8 @@
     <w:sdt>
       <w:sdtPr>
         <w:rPr>
+          <w:rFonts w:ascii="Times New Roman" w:eastAsia="Times New Roman" w:hAnsi="Times New Roman" w:cs="Times New Roman"/>
+          <w:color w:val="auto"/>
           <w:sz w:val="28"/>
           <w:szCs w:val="28"/>
         </w:rPr>
@@ -1301,10 +1301,8 @@
       </w:sdtPr>
       <w:sdtEndPr>
         <w:rPr>
-          <w:rFonts w:ascii="Times New Roman" w:eastAsia="Times New Roman" w:hAnsi="Times New Roman" w:cs="Times New Roman"/>
-          <w:b/>
-          <w:bCs/>
-          <w:color w:val="auto"/>
+          <w:b/>
+          <w:bCs/>
         </w:rPr>
       </w:sdtEndPr>
       <w:sdtContent>
@@ -1370,7 +1368,7 @@
             </w:rPr>
             <w:fldChar w:fldCharType="separate"/>
           </w:r>
-          <w:hyperlink w:anchor="_Toc185771716" w:history="1">
+          <w:hyperlink w:anchor="_Toc186062916" w:history="1">
             <w:r>
               <w:rPr>
                 <w:rStyle w:val="af"/>
@@ -1405,7 +1403,7 @@
                 <w:sz w:val="28"/>
                 <w:szCs w:val="28"/>
               </w:rPr>
-              <w:instrText xml:space="preserve"> PAGEREF _Toc185771716 \h </w:instrText>
+              <w:instrText xml:space="preserve"> PAGEREF _Toc186062916 \h </w:instrText>
             </w:r>
             <w:r>
               <w:rPr>
@@ -1458,7 +1456,7 @@
               <w:szCs w:val="28"/>
             </w:rPr>
           </w:pPr>
-          <w:hyperlink w:anchor="_Toc185771717" w:history="1">
+          <w:hyperlink w:anchor="_Toc186062917" w:history="1">
             <w:r>
               <w:rPr>
                 <w:rStyle w:val="af"/>
@@ -1493,7 +1491,7 @@
                 <w:sz w:val="28"/>
                 <w:szCs w:val="28"/>
               </w:rPr>
-              <w:instrText xml:space="preserve"> PAGEREF _Toc185771717 \h </w:instrText>
+              <w:instrText xml:space="preserve"> PAGEREF _Toc186062917 \h </w:instrText>
             </w:r>
             <w:r>
               <w:rPr>
@@ -1546,7 +1544,7 @@
               <w:szCs w:val="28"/>
             </w:rPr>
           </w:pPr>
-          <w:hyperlink w:anchor="_Toc185771718" w:history="1">
+          <w:hyperlink w:anchor="_Toc186062918" w:history="1">
             <w:r>
               <w:rPr>
                 <w:rStyle w:val="af"/>
@@ -1581,7 +1579,7 @@
                 <w:sz w:val="28"/>
                 <w:szCs w:val="28"/>
               </w:rPr>
-              <w:instrText xml:space="preserve"> PAGEREF _Toc185771718 \h </w:instrText>
+              <w:instrText xml:space="preserve"> PAGEREF _Toc186062918 \h </w:instrText>
             </w:r>
             <w:r>
               <w:rPr>
@@ -1634,7 +1632,7 @@
               <w:szCs w:val="28"/>
             </w:rPr>
           </w:pPr>
-          <w:hyperlink w:anchor="_Toc185771719" w:history="1">
+          <w:hyperlink w:anchor="_Toc186062919" w:history="1">
             <w:r>
               <w:rPr>
                 <w:rStyle w:val="af"/>
@@ -1670,7 +1668,7 @@
                 <w:sz w:val="28"/>
                 <w:szCs w:val="28"/>
               </w:rPr>
-              <w:instrText xml:space="preserve"> PAGEREF _Toc185771719 \h </w:instrText>
+              <w:instrText xml:space="preserve"> PAGEREF _Toc186062919 \h </w:instrText>
             </w:r>
             <w:r>
               <w:rPr>
@@ -1723,7 +1721,114 @@
               <w:szCs w:val="28"/>
             </w:rPr>
           </w:pPr>
-          <w:hyperlink w:anchor="_Toc185771720" w:history="1">
+          <w:hyperlink w:anchor="_Toc186062920" w:history="1">
+            <w:r>
+              <w:rPr>
+                <w:rStyle w:val="af"/>
+                <w:noProof/>
+                <w:sz w:val="28"/>
+                <w:szCs w:val="28"/>
+              </w:rPr>
+              <w:t xml:space="preserve">Список примененных тегов </w:t>
+            </w:r>
+            <w:r>
+              <w:rPr>
+                <w:rStyle w:val="af"/>
+                <w:noProof/>
+                <w:sz w:val="28"/>
+                <w:szCs w:val="28"/>
+                <w:lang w:val="en-US"/>
+              </w:rPr>
+              <w:t>HTML</w:t>
+            </w:r>
+            <w:r>
+              <w:rPr>
+                <w:rStyle w:val="af"/>
+                <w:noProof/>
+                <w:sz w:val="28"/>
+                <w:szCs w:val="28"/>
+              </w:rPr>
+              <w:t>5</w:t>
+            </w:r>
+            <w:r>
+              <w:rPr>
+                <w:noProof/>
+                <w:webHidden/>
+                <w:sz w:val="28"/>
+                <w:szCs w:val="28"/>
+              </w:rPr>
+              <w:tab/>
+            </w:r>
+            <w:r>
+              <w:rPr>
+                <w:noProof/>
+                <w:webHidden/>
+                <w:sz w:val="28"/>
+                <w:szCs w:val="28"/>
+              </w:rPr>
+              <w:fldChar w:fldCharType="begin"/>
+            </w:r>
+            <w:r>
+              <w:rPr>
+                <w:noProof/>
+                <w:webHidden/>
+                <w:sz w:val="28"/>
+                <w:szCs w:val="28"/>
+              </w:rPr>
+              <w:instrText xml:space="preserve"> PAGEREF _Toc186062920 \h </w:instrText>
+            </w:r>
+            <w:r>
+              <w:rPr>
+                <w:noProof/>
+                <w:webHidden/>
+                <w:sz w:val="28"/>
+                <w:szCs w:val="28"/>
+              </w:rPr>
+            </w:r>
+            <w:r>
+              <w:rPr>
+                <w:noProof/>
+                <w:webHidden/>
+                <w:sz w:val="28"/>
+                <w:szCs w:val="28"/>
+              </w:rPr>
+              <w:fldChar w:fldCharType="separate"/>
+            </w:r>
+            <w:r>
+              <w:rPr>
+                <w:noProof/>
+                <w:webHidden/>
+                <w:sz w:val="28"/>
+                <w:szCs w:val="28"/>
+              </w:rPr>
+              <w:t>7</w:t>
+            </w:r>
+            <w:r>
+              <w:rPr>
+                <w:noProof/>
+                <w:webHidden/>
+                <w:sz w:val="28"/>
+                <w:szCs w:val="28"/>
+              </w:rPr>
+              <w:fldChar w:fldCharType="end"/>
+            </w:r>
+          </w:hyperlink>
+        </w:p>
+        <w:p>
+          <w:pPr>
+            <w:pStyle w:val="11"/>
+            <w:tabs>
+              <w:tab w:val="right" w:leader="dot" w:pos="9345"/>
+            </w:tabs>
+            <w:spacing w:line="360" w:lineRule="auto"/>
+            <w:rPr>
+              <w:rFonts w:asciiTheme="minorHAnsi" w:eastAsiaTheme="minorEastAsia" w:hAnsiTheme="minorHAnsi" w:cstheme="minorBidi"/>
+              <w:noProof/>
+              <w:sz w:val="28"/>
+              <w:szCs w:val="28"/>
+            </w:rPr>
+          </w:pPr>
+          <w:hyperlink w:anchor="_Toc186062921" w:history="1">
             <w:r>
               <w:rPr>
                 <w:rStyle w:val="af"/>
@@ -1758,7 +1863,7 @@
                 <w:sz w:val="28"/>
                 <w:szCs w:val="28"/>
               </w:rPr>
-              <w:instrText xml:space="preserve"> PAGEREF _Toc185771720 \h </w:instrText>
+              <w:instrText xml:space="preserve"> PAGEREF _Toc186062921 \h </w:instrText>
             </w:r>
             <w:r>
               <w:rPr>
@@ -1811,7 +1916,7 @@
               <w:szCs w:val="28"/>
             </w:rPr>
           </w:pPr>
-          <w:hyperlink w:anchor="_Toc185771721" w:history="1">
+          <w:hyperlink w:anchor="_Toc186062922" w:history="1">
             <w:r>
               <w:rPr>
                 <w:rStyle w:val="af"/>
@@ -1846,7 +1951,7 @@
                 <w:sz w:val="28"/>
                 <w:szCs w:val="28"/>
               </w:rPr>
-              <w:instrText xml:space="preserve"> PAGEREF _Toc185771721 \h </w:instrText>
+              <w:instrText xml:space="preserve"> PAGEREF _Toc186062922 \h </w:instrText>
             </w:r>
             <w:r>
               <w:rPr>
@@ -1899,7 +2004,7 @@
               <w:szCs w:val="28"/>
             </w:rPr>
           </w:pPr>
-          <w:hyperlink w:anchor="_Toc185771722" w:history="1">
+          <w:hyperlink w:anchor="_Toc186062923" w:history="1">
             <w:r>
               <w:rPr>
                 <w:rStyle w:val="af"/>
@@ -1934,7 +2039,7 @@
                 <w:sz w:val="28"/>
                 <w:szCs w:val="28"/>
               </w:rPr>
-              <w:instrText xml:space="preserve"> PAGEREF _Toc185771722 \h </w:instrText>
+              <w:instrText xml:space="preserve"> PAGEREF _Toc186062923 \h </w:instrText>
             </w:r>
             <w:r>
               <w:rPr>
@@ -2024,12 +2129,12 @@
       <w:pPr>
         <w:pStyle w:val="1"/>
       </w:pPr>
-      <w:bookmarkStart w:id="2" w:name="_Toc185771716"/>
+      <w:bookmarkStart w:id="1" w:name="_Toc186062916"/>
       <w:r>
         <w:lastRenderedPageBreak/>
         <w:t>Задание</w:t>
       </w:r>
-      <w:bookmarkEnd w:id="2"/>
+      <w:bookmarkEnd w:id="1"/>
     </w:p>
     <w:p>
       <w:pPr>
@@ -2562,12 +2667,12 @@
       <w:pPr>
         <w:pStyle w:val="1"/>
       </w:pPr>
-      <w:bookmarkStart w:id="3" w:name="_Toc185771717"/>
+      <w:bookmarkStart w:id="2" w:name="_Toc186062917"/>
       <w:r>
         <w:lastRenderedPageBreak/>
         <w:t>Средства, использованные при выполнении работы</w:t>
       </w:r>
-      <w:bookmarkEnd w:id="3"/>
+      <w:bookmarkEnd w:id="2"/>
     </w:p>
     <w:p>
       <w:pPr>
@@ -2622,7 +2727,7 @@
       <w:pPr>
         <w:pStyle w:val="1"/>
       </w:pPr>
-      <w:bookmarkStart w:id="4" w:name="_Toc185771718"/>
+      <w:bookmarkStart w:id="3" w:name="_Toc186062918"/>
       <w:r>
         <w:lastRenderedPageBreak/>
         <w:t xml:space="preserve">Результат выполнения </w:t>
@@ -2630,7 +2735,7 @@
       <w:r>
         <w:t>базового задания</w:t>
       </w:r>
-      <w:bookmarkEnd w:id="4"/>
+      <w:bookmarkEnd w:id="3"/>
     </w:p>
     <w:p>
       <w:pPr>
@@ -3076,7 +3181,7 @@
         </w:rPr>
         <w:br w:type="page"/>
       </w:r>
-      <w:bookmarkStart w:id="5" w:name="_Toc185771719"/>
+      <w:bookmarkStart w:id="4" w:name="_Toc186062919"/>
       <w:r>
         <w:rPr>
           <w:shd w:val="clear" w:color="auto" w:fill="F3F3F3"/>
@@ -3084,7 +3189,7 @@
         <w:lastRenderedPageBreak/>
         <w:t>Результат выполнения дополнительного задания</w:t>
       </w:r>
-      <w:bookmarkEnd w:id="5"/>
+      <w:bookmarkEnd w:id="4"/>
     </w:p>
     <w:p>
       <w:pPr>
@@ -3296,7 +3401,6 @@
         <w:rPr>
           <w:sz w:val="28"/>
           <w:szCs w:val="28"/>
-          <w:lang w:val="en-US"/>
         </w:rPr>
         <w:t>23</w:t>
       </w:r>
@@ -3361,7 +3465,6 @@
         <w:rPr>
           <w:sz w:val="28"/>
           <w:szCs w:val="28"/>
-          <w:lang w:val="en-US"/>
         </w:rPr>
         <w:t>15</w:t>
       </w:r>
@@ -3846,7 +3949,6 @@
         <w:rPr>
           <w:sz w:val="28"/>
           <w:szCs w:val="28"/>
-          <w:lang w:val="en-US"/>
         </w:rPr>
         <w:t>21</w:t>
       </w:r>
@@ -3967,34 +4069,23 @@
     </w:p>
     <w:p>
       <w:pPr>
-        <w:rPr>
-          <w:sz w:val="32"/>
-          <w:szCs w:val="32"/>
-        </w:rPr>
-      </w:pPr>
-      <w:r>
-        <w:rPr>
-          <w:sz w:val="32"/>
-          <w:szCs w:val="32"/>
-        </w:rPr>
+        <w:pStyle w:val="1"/>
+      </w:pPr>
+      <w:bookmarkStart w:id="5" w:name="_Toc186062920"/>
+      <w:r>
         <w:lastRenderedPageBreak/>
         <w:t xml:space="preserve">Список примененных тегов </w:t>
       </w:r>
       <w:r>
         <w:rPr>
-          <w:sz w:val="32"/>
-          <w:szCs w:val="32"/>
           <w:lang w:val="en-US"/>
         </w:rPr>
         <w:t>HTML</w:t>
       </w:r>
       <w:r>
-        <w:rPr>
-          <w:sz w:val="32"/>
-          <w:szCs w:val="32"/>
-        </w:rPr>
         <w:t>5</w:t>
       </w:r>
+      <w:bookmarkEnd w:id="5"/>
     </w:p>
     <w:p>
       <w:pPr>
@@ -4392,7 +4483,7 @@
       <w:pPr>
         <w:pStyle w:val="1"/>
       </w:pPr>
-      <w:bookmarkStart w:id="6" w:name="_Toc185771720"/>
+      <w:bookmarkStart w:id="6" w:name="_Toc186062921"/>
       <w:r>
         <w:lastRenderedPageBreak/>
         <w:t>Скриншоты</w:t>
@@ -5138,7 +5229,7 @@
       <w:pPr>
         <w:pStyle w:val="1"/>
       </w:pPr>
-      <w:bookmarkStart w:id="7" w:name="_Toc185771721"/>
+      <w:bookmarkStart w:id="7" w:name="_Toc186062922"/>
       <w:r>
         <w:t>Исходный код программы</w:t>
       </w:r>
@@ -25396,16 +25487,15 @@
         </w:rPr>
         <w:t xml:space="preserve">        &lt;</w:t>
       </w:r>
-      <w:proofErr w:type="spellStart"/>
-      <w:r>
-        <w:rPr>
-          <w:rStyle w:val="HTML1"/>
-          <w:b/>
-          <w:bCs/>
-        </w:rPr>
-        <w:t>div</w:t>
-      </w:r>
-      <w:proofErr w:type="spellEnd"/>
+      <w:r>
+        <w:rPr>
+          <w:rStyle w:val="HTML1"/>
+          <w:b/>
+          <w:bCs/>
+          <w:lang w:val="en-US"/>
+        </w:rPr>
+        <w:t>section</w:t>
+      </w:r>
       <w:r>
         <w:rPr>
           <w:rStyle w:val="HTML1"/>
@@ -35324,7 +35414,7 @@
           <w:bCs/>
           <w:lang w:val="en-US"/>
         </w:rPr>
-        <w:t>div</w:t>
+        <w:t>section</w:t>
       </w:r>
       <w:r>
         <w:rPr>
@@ -35342,6 +35432,8 @@
           <w:lang w:val="en-US"/>
         </w:rPr>
       </w:pPr>
+      <w:bookmarkStart w:id="8" w:name="_GoBack"/>
+      <w:bookmarkEnd w:id="8"/>
     </w:p>
     <w:p>
       <w:pPr>
@@ -48251,12 +48343,12 @@
       <w:pPr>
         <w:pStyle w:val="1"/>
       </w:pPr>
-      <w:bookmarkStart w:id="8" w:name="_Toc185771722"/>
+      <w:bookmarkStart w:id="9" w:name="_Toc186062923"/>
       <w:r>
         <w:lastRenderedPageBreak/>
         <w:t>Вывод</w:t>
       </w:r>
-      <w:bookmarkEnd w:id="8"/>
+      <w:bookmarkEnd w:id="9"/>
     </w:p>
     <w:p>
       <w:pPr>
@@ -51337,7 +51429,7 @@
 </file>
 
 <file path=customXml/itemProps1.xml><?xml version="1.0" encoding="utf-8"?>
-<ds:datastoreItem xmlns:ds="http://schemas.openxmlformats.org/officeDocument/2006/customXml" ds:itemID="{F96FA749-4BE3-4620-A958-0DA70EBF4656}">
+<ds:datastoreItem xmlns:ds="http://schemas.openxmlformats.org/officeDocument/2006/customXml" ds:itemID="{8BFE2941-C0FB-4D40-98D5-9A2AE3D1BFD3}">
   <ds:schemaRefs>
     <ds:schemaRef ds:uri="http://schemas.openxmlformats.org/officeDocument/2006/bibliography"/>
   </ds:schemaRefs>

</xml_diff>